<commit_message>
add performance_test.py under test folder modify "output and eval", add demonstration and evaluation for part1 feature
</commit_message>
<xml_diff>
--- a/docs/output and evaluation.docx
+++ b/docs/output and evaluation.docx
@@ -623,29 +623,22 @@
           <w:rFonts w:hint="default"/>
           <w:lang w:val="en-US"/>
         </w:rPr>
-        <w:t>As the leader terminates, its buffered file write will finally be conducted and we can check the log correctness.</w:t>
-      </w:r>
-    </w:p>
-    <w:p>
-      <w:pPr>
-        <w:bidi w:val="0"/>
-        <w:rPr>
-          <w:rFonts w:hint="default"/>
-          <w:lang w:val="en-US"/>
-        </w:rPr>
-      </w:pPr>
-    </w:p>
-    <w:p>
-      <w:pPr>
-        <w:bidi w:val="0"/>
-      </w:pPr>
-      <w:r>
-        <w:rPr>
-          <w:rFonts w:hint="default"/>
-          <w:lang w:val="en-US"/>
-        </w:rPr>
-        <w:t>Then we send a request to see if it would be affect or not</w:t>
-      </w:r>
+        <w:t>As the leader terminates, its buffered file write will finally be conducted and we can check the log correctness.  Then we send a request to see if it would be affect or not</w:t>
+      </w:r>
+    </w:p>
+    <w:p>
+      <w:pPr>
+        <w:bidi w:val="0"/>
+        <w:rPr>
+          <w:rFonts w:hint="default"/>
+          <w:lang w:val="en-US"/>
+        </w:rPr>
+      </w:pPr>
+    </w:p>
+    <w:p>
+      <w:pPr>
+        <w:bidi w:val="0"/>
+      </w:pPr>
       <w:r>
         <w:drawing>
           <wp:inline distT="0" distB="0" distL="114300" distR="114300">
@@ -899,7 +892,600 @@
         </w:rPr>
         <w:t>Another thing is as long as at least one order server exists, the request will get dispatched to that server and the user won’t feel any different</w:t>
       </w:r>
+    </w:p>
+    <w:p>
+      <w:pPr>
+        <w:bidi w:val="0"/>
+        <w:rPr>
+          <w:rFonts w:hint="default"/>
+          <w:lang w:val="en-US"/>
+        </w:rPr>
+      </w:pPr>
+    </w:p>
+    <w:p>
+      <w:pPr>
+        <w:bidi w:val="0"/>
+        <w:rPr>
+          <w:rFonts w:hint="default"/>
+          <w:lang w:val="en-US"/>
+        </w:rPr>
+      </w:pPr>
+    </w:p>
+    <w:p>
+      <w:pPr>
+        <w:bidi w:val="0"/>
+        <w:rPr>
+          <w:rFonts w:hint="default"/>
+          <w:lang w:val="en-US"/>
+        </w:rPr>
+      </w:pPr>
+    </w:p>
+    <w:p>
+      <w:pPr>
+        <w:bidi w:val="0"/>
+        <w:rPr>
+          <w:rFonts w:hint="default"/>
+          <w:lang w:val="en-US"/>
+        </w:rPr>
+      </w:pPr>
+    </w:p>
+    <w:p>
+      <w:pPr>
+        <w:bidi w:val="0"/>
+        <w:rPr>
+          <w:rFonts w:hint="default"/>
+          <w:lang w:val="en-US"/>
+        </w:rPr>
+      </w:pPr>
+    </w:p>
+    <w:p>
+      <w:pPr>
+        <w:bidi w:val="0"/>
+        <w:rPr>
+          <w:rFonts w:hint="default"/>
+          <w:lang w:val="en-US"/>
+        </w:rPr>
+      </w:pPr>
+    </w:p>
+    <w:p>
+      <w:pPr>
+        <w:bidi w:val="0"/>
+        <w:rPr>
+          <w:rFonts w:hint="default"/>
+          <w:lang w:val="en-US"/>
+        </w:rPr>
+      </w:pPr>
+    </w:p>
+    <w:p>
+      <w:pPr>
+        <w:bidi w:val="0"/>
+        <w:rPr>
+          <w:rFonts w:hint="default"/>
+          <w:lang w:val="en-US"/>
+        </w:rPr>
+      </w:pPr>
+    </w:p>
+    <w:p>
+      <w:pPr>
+        <w:bidi w:val="0"/>
+      </w:pPr>
+    </w:p>
+    <w:p>
+      <w:pPr>
+        <w:bidi w:val="0"/>
+        <w:rPr>
+          <w:rFonts w:hint="default"/>
+          <w:lang w:val="en-US"/>
+        </w:rPr>
+      </w:pPr>
+      <w:r>
+        <w:rPr>
+          <w:rFonts w:hint="default"/>
+          <w:lang w:val="en-US"/>
+        </w:rPr>
+        <w:t>Part1 demonstration:</w:t>
+      </w:r>
+    </w:p>
+    <w:p>
+      <w:pPr>
+        <w:bidi w:val="0"/>
+        <w:rPr>
+          <w:rFonts w:hint="default"/>
+          <w:lang w:val="en-US"/>
+        </w:rPr>
+      </w:pPr>
+      <w:r>
+        <w:rPr>
+          <w:rFonts w:hint="default"/>
+          <w:lang w:val="en-US"/>
+        </w:rPr>
+        <w:t>here we use a client to repeatively issue lookup requests and trade request to the systems, to test the average response time for different requests. Also we chance the possibility of a trade request following a lookup to see the current cache implementation(send invaildation)’s impact to the performance.  We reset the cache before every test.</w:t>
+      </w:r>
+    </w:p>
+    <w:p>
+      <w:pPr>
+        <w:bidi w:val="0"/>
+      </w:pPr>
+    </w:p>
+    <w:p>
+      <w:pPr>
+        <w:bidi w:val="0"/>
+        <w:rPr>
+          <w:rFonts w:hint="default"/>
+          <w:lang w:val="en-US"/>
+        </w:rPr>
+      </w:pPr>
+      <w:r>
+        <w:rPr>
+          <w:rFonts w:hint="default"/>
+          <w:lang w:val="en-US"/>
+        </w:rPr>
+        <w:t>P=0.2</w:t>
+      </w:r>
+    </w:p>
+    <w:p>
+      <w:pPr>
+        <w:bidi w:val="0"/>
+      </w:pPr>
+    </w:p>
+    <w:p>
+      <w:pPr>
+        <w:bidi w:val="0"/>
+      </w:pPr>
+      <w:r>
+        <w:drawing>
+          <wp:inline distT="0" distB="0" distL="114300" distR="114300">
+            <wp:extent cx="5270500" cy="3871595"/>
+            <wp:effectExtent l="0" t="0" r="0" b="1905"/>
+            <wp:docPr id="1" name="Picture 1"/>
+            <wp:cNvGraphicFramePr>
+              <a:graphicFrameLocks xmlns:a="http://schemas.openxmlformats.org/drawingml/2006/main" noChangeAspect="1"/>
+            </wp:cNvGraphicFramePr>
+            <a:graphic xmlns:a="http://schemas.openxmlformats.org/drawingml/2006/main">
+              <a:graphicData uri="http://schemas.openxmlformats.org/drawingml/2006/picture">
+                <pic:pic xmlns:pic="http://schemas.openxmlformats.org/drawingml/2006/picture">
+                  <pic:nvPicPr>
+                    <pic:cNvPr id="1" name="Picture 1"/>
+                    <pic:cNvPicPr>
+                      <a:picLocks noChangeAspect="1"/>
+                    </pic:cNvPicPr>
+                  </pic:nvPicPr>
+                  <pic:blipFill>
+                    <a:blip r:embed="rId14"/>
+                    <a:stretch>
+                      <a:fillRect/>
+                    </a:stretch>
+                  </pic:blipFill>
+                  <pic:spPr>
+                    <a:xfrm>
+                      <a:off x="0" y="0"/>
+                      <a:ext cx="5270500" cy="3871595"/>
+                    </a:xfrm>
+                    <a:prstGeom prst="rect">
+                      <a:avLst/>
+                    </a:prstGeom>
+                    <a:noFill/>
+                    <a:ln>
+                      <a:noFill/>
+                    </a:ln>
+                  </pic:spPr>
+                </pic:pic>
+              </a:graphicData>
+            </a:graphic>
+          </wp:inline>
+        </w:drawing>
+      </w:r>
+    </w:p>
+    <w:p>
+      <w:pPr>
+        <w:bidi w:val="0"/>
+        <w:rPr>
+          <w:rFonts w:hint="default"/>
+          <w:lang w:val="en-US"/>
+        </w:rPr>
+      </w:pPr>
+      <w:r>
+        <w:rPr>
+          <w:rFonts w:hint="default"/>
+          <w:lang w:val="en-US"/>
+        </w:rPr>
+        <w:t>Average lookup:0.016s average trade: 0.021s</w:t>
+      </w:r>
+    </w:p>
+    <w:p>
+      <w:pPr>
+        <w:bidi w:val="0"/>
+        <w:rPr>
+          <w:rFonts w:hint="default"/>
+          <w:lang w:val="en-US"/>
+        </w:rPr>
+      </w:pPr>
+    </w:p>
+    <w:p>
+      <w:pPr>
+        <w:bidi w:val="0"/>
+      </w:pPr>
+      <w:r>
+        <w:rPr>
+          <w:rFonts w:hint="default"/>
+          <w:lang w:val="en-US"/>
+        </w:rPr>
+        <w:t>P=0.6</w:t>
+      </w:r>
+      <w:r>
+        <w:drawing>
+          <wp:inline distT="0" distB="0" distL="114300" distR="114300">
+            <wp:extent cx="5265420" cy="2479040"/>
+            <wp:effectExtent l="0" t="0" r="5080" b="10160"/>
+            <wp:docPr id="5" name="Picture 2"/>
+            <wp:cNvGraphicFramePr>
+              <a:graphicFrameLocks xmlns:a="http://schemas.openxmlformats.org/drawingml/2006/main" noChangeAspect="1"/>
+            </wp:cNvGraphicFramePr>
+            <a:graphic xmlns:a="http://schemas.openxmlformats.org/drawingml/2006/main">
+              <a:graphicData uri="http://schemas.openxmlformats.org/drawingml/2006/picture">
+                <pic:pic xmlns:pic="http://schemas.openxmlformats.org/drawingml/2006/picture">
+                  <pic:nvPicPr>
+                    <pic:cNvPr id="5" name="Picture 2"/>
+                    <pic:cNvPicPr>
+                      <a:picLocks noChangeAspect="1"/>
+                    </pic:cNvPicPr>
+                  </pic:nvPicPr>
+                  <pic:blipFill>
+                    <a:blip r:embed="rId15"/>
+                    <a:stretch>
+                      <a:fillRect/>
+                    </a:stretch>
+                  </pic:blipFill>
+                  <pic:spPr>
+                    <a:xfrm>
+                      <a:off x="0" y="0"/>
+                      <a:ext cx="5265420" cy="2479040"/>
+                    </a:xfrm>
+                    <a:prstGeom prst="rect">
+                      <a:avLst/>
+                    </a:prstGeom>
+                    <a:noFill/>
+                    <a:ln>
+                      <a:noFill/>
+                    </a:ln>
+                  </pic:spPr>
+                </pic:pic>
+              </a:graphicData>
+            </a:graphic>
+          </wp:inline>
+        </w:drawing>
+      </w:r>
+    </w:p>
+    <w:p>
+      <w:pPr>
+        <w:bidi w:val="0"/>
+        <w:rPr>
+          <w:rFonts w:hint="default"/>
+          <w:lang w:val="en-US"/>
+        </w:rPr>
+      </w:pPr>
+      <w:r>
+        <w:rPr>
+          <w:rFonts w:hint="default"/>
+          <w:lang w:val="en-US"/>
+        </w:rPr>
+        <w:t>Average lookup=0.018s average trade:0.022s</w:t>
+      </w:r>
+    </w:p>
+    <w:p>
+      <w:pPr>
+        <w:bidi w:val="0"/>
+        <w:rPr>
+          <w:rFonts w:hint="default"/>
+          <w:lang w:val="en-US"/>
+        </w:rPr>
+      </w:pPr>
+    </w:p>
+    <w:p>
+      <w:pPr>
+        <w:bidi w:val="0"/>
+        <w:rPr>
+          <w:rFonts w:hint="default"/>
+          <w:lang w:val="en-US"/>
+        </w:rPr>
+      </w:pPr>
+    </w:p>
+    <w:p>
+      <w:pPr>
+        <w:bidi w:val="0"/>
+        <w:rPr>
+          <w:rFonts w:hint="default"/>
+          <w:lang w:val="en-US"/>
+        </w:rPr>
+      </w:pPr>
+      <w:r>
+        <w:rPr>
+          <w:rFonts w:hint="default"/>
+          <w:lang w:val="en-US"/>
+        </w:rPr>
+        <w:t>P=1</w:t>
+      </w:r>
+    </w:p>
+    <w:p>
+      <w:pPr>
+        <w:bidi w:val="0"/>
+      </w:pPr>
+      <w:r>
+        <w:drawing>
+          <wp:inline distT="0" distB="0" distL="114300" distR="114300">
+            <wp:extent cx="5265420" cy="2669540"/>
+            <wp:effectExtent l="0" t="0" r="5080" b="10160"/>
+            <wp:docPr id="6" name="Picture 3"/>
+            <wp:cNvGraphicFramePr>
+              <a:graphicFrameLocks xmlns:a="http://schemas.openxmlformats.org/drawingml/2006/main" noChangeAspect="1"/>
+            </wp:cNvGraphicFramePr>
+            <a:graphic xmlns:a="http://schemas.openxmlformats.org/drawingml/2006/main">
+              <a:graphicData uri="http://schemas.openxmlformats.org/drawingml/2006/picture">
+                <pic:pic xmlns:pic="http://schemas.openxmlformats.org/drawingml/2006/picture">
+                  <pic:nvPicPr>
+                    <pic:cNvPr id="6" name="Picture 3"/>
+                    <pic:cNvPicPr>
+                      <a:picLocks noChangeAspect="1"/>
+                    </pic:cNvPicPr>
+                  </pic:nvPicPr>
+                  <pic:blipFill>
+                    <a:blip r:embed="rId16"/>
+                    <a:stretch>
+                      <a:fillRect/>
+                    </a:stretch>
+                  </pic:blipFill>
+                  <pic:spPr>
+                    <a:xfrm>
+                      <a:off x="0" y="0"/>
+                      <a:ext cx="5265420" cy="2669540"/>
+                    </a:xfrm>
+                    <a:prstGeom prst="rect">
+                      <a:avLst/>
+                    </a:prstGeom>
+                    <a:noFill/>
+                    <a:ln>
+                      <a:noFill/>
+                    </a:ln>
+                  </pic:spPr>
+                </pic:pic>
+              </a:graphicData>
+            </a:graphic>
+          </wp:inline>
+        </w:drawing>
+      </w:r>
+    </w:p>
+    <w:p>
+      <w:pPr>
+        <w:bidi w:val="0"/>
+        <w:rPr>
+          <w:rFonts w:hint="default"/>
+          <w:lang w:val="en-US"/>
+        </w:rPr>
+      </w:pPr>
+      <w:r>
+        <w:rPr>
+          <w:rFonts w:hint="default"/>
+          <w:lang w:val="en-US"/>
+        </w:rPr>
+        <w:t>Average lookup:0.022s average trade:0.025s</w:t>
+      </w:r>
+    </w:p>
+    <w:p>
+      <w:pPr>
+        <w:bidi w:val="0"/>
+        <w:rPr>
+          <w:rFonts w:hint="default"/>
+          <w:lang w:val="en-US"/>
+        </w:rPr>
+      </w:pPr>
+    </w:p>
+    <w:p>
+      <w:pPr>
+        <w:bidi w:val="0"/>
+        <w:rPr>
+          <w:rFonts w:hint="default"/>
+          <w:lang w:val="en-US"/>
+        </w:rPr>
+      </w:pPr>
+      <w:r>
+        <w:rPr>
+          <w:rFonts w:hint="default"/>
+          <w:lang w:val="en-US"/>
+        </w:rPr>
+        <w:t>We can see, as we p goes up the average trade time goes slightly up, but lookup time increase a lot. It is within expection because in the worst case there is a subsequent trade that invaildates what ever is brought to the cache by the former lookup. Which means we wont get benefit from cache at all when look up, despite the overhead of maintaining the cache. The increase respond time for trade can be interpreted as a reason of the increased load(more intense contention in the critical area).</w:t>
+      </w:r>
+    </w:p>
+    <w:p>
+      <w:pPr>
+        <w:bidi w:val="0"/>
+        <w:rPr>
+          <w:rFonts w:hint="default"/>
+          <w:lang w:val="en-US"/>
+        </w:rPr>
+      </w:pPr>
+    </w:p>
+    <w:p>
+      <w:pPr>
+        <w:bidi w:val="0"/>
+        <w:rPr>
+          <w:rFonts w:hint="default"/>
+          <w:lang w:val="en-US"/>
+        </w:rPr>
+      </w:pPr>
+      <w:r>
+        <w:rPr>
+          <w:rFonts w:hint="default"/>
+          <w:lang w:val="en-US"/>
+        </w:rPr>
+        <w:t>To reinforce our interpretation, we can disable the cache and compare the result</w:t>
+      </w:r>
+    </w:p>
+    <w:p>
+      <w:pPr>
+        <w:bidi w:val="0"/>
+        <w:rPr>
+          <w:rFonts w:hint="default"/>
+          <w:lang w:val="en-US"/>
+        </w:rPr>
+      </w:pPr>
+      <w:r>
+        <w:rPr>
+          <w:rFonts w:hint="default"/>
+          <w:lang w:val="en-US"/>
+        </w:rPr>
+        <w:t>P=1 with cache disabled</w:t>
+      </w:r>
+    </w:p>
+    <w:p>
+      <w:pPr>
+        <w:bidi w:val="0"/>
+      </w:pPr>
+      <w:r>
+        <w:drawing>
+          <wp:inline distT="0" distB="0" distL="114300" distR="114300">
+            <wp:extent cx="5266690" cy="3127375"/>
+            <wp:effectExtent l="0" t="0" r="3810" b="9525"/>
+            <wp:docPr id="14" name="Picture 4"/>
+            <wp:cNvGraphicFramePr>
+              <a:graphicFrameLocks xmlns:a="http://schemas.openxmlformats.org/drawingml/2006/main" noChangeAspect="1"/>
+            </wp:cNvGraphicFramePr>
+            <a:graphic xmlns:a="http://schemas.openxmlformats.org/drawingml/2006/main">
+              <a:graphicData uri="http://schemas.openxmlformats.org/drawingml/2006/picture">
+                <pic:pic xmlns:pic="http://schemas.openxmlformats.org/drawingml/2006/picture">
+                  <pic:nvPicPr>
+                    <pic:cNvPr id="14" name="Picture 4"/>
+                    <pic:cNvPicPr>
+                      <a:picLocks noChangeAspect="1"/>
+                    </pic:cNvPicPr>
+                  </pic:nvPicPr>
+                  <pic:blipFill>
+                    <a:blip r:embed="rId17"/>
+                    <a:stretch>
+                      <a:fillRect/>
+                    </a:stretch>
+                  </pic:blipFill>
+                  <pic:spPr>
+                    <a:xfrm>
+                      <a:off x="0" y="0"/>
+                      <a:ext cx="5266690" cy="3127375"/>
+                    </a:xfrm>
+                    <a:prstGeom prst="rect">
+                      <a:avLst/>
+                    </a:prstGeom>
+                    <a:noFill/>
+                    <a:ln>
+                      <a:noFill/>
+                    </a:ln>
+                  </pic:spPr>
+                </pic:pic>
+              </a:graphicData>
+            </a:graphic>
+          </wp:inline>
+        </w:drawing>
+      </w:r>
+    </w:p>
+    <w:p>
+      <w:pPr>
+        <w:bidi w:val="0"/>
+        <w:rPr>
+          <w:rFonts w:hint="default"/>
+          <w:lang w:val="en-US"/>
+        </w:rPr>
+      </w:pPr>
+      <w:r>
+        <w:rPr>
+          <w:rFonts w:hint="default"/>
+          <w:lang w:val="en-US"/>
+        </w:rPr>
+        <w:t>We can see there is almost no different, even some performance increase compared to the P=1 enable cache setting</w:t>
+      </w:r>
+    </w:p>
+    <w:p>
+      <w:pPr>
+        <w:bidi w:val="0"/>
+        <w:rPr>
+          <w:rFonts w:hint="default"/>
+          <w:lang w:val="en-US"/>
+        </w:rPr>
+      </w:pPr>
+    </w:p>
+    <w:p>
+      <w:pPr>
+        <w:bidi w:val="0"/>
+        <w:rPr>
+          <w:rFonts w:hint="default"/>
+          <w:lang w:val="en-US"/>
+        </w:rPr>
+      </w:pPr>
+    </w:p>
+    <w:p>
+      <w:pPr>
+        <w:bidi w:val="0"/>
+        <w:rPr>
+          <w:rFonts w:hint="default"/>
+          <w:lang w:val="en-US"/>
+        </w:rPr>
+      </w:pPr>
+      <w:r>
+        <w:rPr>
+          <w:rFonts w:hint="default"/>
+          <w:lang w:val="en-US"/>
+        </w:rPr>
+        <w:t>On the other hand, when we let P=0.2 and disable cache , we would find significant performance drawback in lookup</w:t>
+      </w:r>
+    </w:p>
+    <w:p>
+      <w:pPr>
+        <w:bidi w:val="0"/>
+        <w:rPr>
+          <w:rFonts w:hint="default"/>
+          <w:lang w:val="en-US"/>
+        </w:rPr>
+      </w:pPr>
       <w:bookmarkStart w:id="0" w:name="_GoBack"/>
+      <w:r>
+        <w:drawing>
+          <wp:inline distT="0" distB="0" distL="114300" distR="114300">
+            <wp:extent cx="5266690" cy="3127375"/>
+            <wp:effectExtent l="0" t="0" r="3810" b="9525"/>
+            <wp:docPr id="15" name="Picture 5"/>
+            <wp:cNvGraphicFramePr>
+              <a:graphicFrameLocks xmlns:a="http://schemas.openxmlformats.org/drawingml/2006/main" noChangeAspect="1"/>
+            </wp:cNvGraphicFramePr>
+            <a:graphic xmlns:a="http://schemas.openxmlformats.org/drawingml/2006/main">
+              <a:graphicData uri="http://schemas.openxmlformats.org/drawingml/2006/picture">
+                <pic:pic xmlns:pic="http://schemas.openxmlformats.org/drawingml/2006/picture">
+                  <pic:nvPicPr>
+                    <pic:cNvPr id="15" name="Picture 5"/>
+                    <pic:cNvPicPr>
+                      <a:picLocks noChangeAspect="1"/>
+                    </pic:cNvPicPr>
+                  </pic:nvPicPr>
+                  <pic:blipFill>
+                    <a:blip r:embed="rId18"/>
+                    <a:stretch>
+                      <a:fillRect/>
+                    </a:stretch>
+                  </pic:blipFill>
+                  <pic:spPr>
+                    <a:xfrm>
+                      <a:off x="0" y="0"/>
+                      <a:ext cx="5266690" cy="3127375"/>
+                    </a:xfrm>
+                    <a:prstGeom prst="rect">
+                      <a:avLst/>
+                    </a:prstGeom>
+                    <a:noFill/>
+                    <a:ln>
+                      <a:noFill/>
+                    </a:ln>
+                  </pic:spPr>
+                </pic:pic>
+              </a:graphicData>
+            </a:graphic>
+          </wp:inline>
+        </w:drawing>
+      </w:r>
       <w:bookmarkEnd w:id="0"/>
     </w:p>
     <w:p>

</xml_diff>